<commit_message>
finished the lessons of the second week
</commit_message>
<xml_diff>
--- a/Course 3 - Structuring Machine Learning Projects/Week 2/Week 2 - Notes.docx
+++ b/Course 3 - Structuring Machine Learning Projects/Week 2/Week 2 - Notes.docx
@@ -206,18 +206,35 @@
           <w:sz w:val="24"/>
           <w:szCs w:val="24"/>
         </w:rPr>
-        <w:t>If you have multiple improv. ideas, create a table for all of them and perform the error analysis</w:t>
-      </w:r>
-    </w:p>
-    <w:p>
-      <w:pPr>
-        <w:rPr>
-          <w:sz w:val="24"/>
-          <w:szCs w:val="24"/>
-        </w:rPr>
-      </w:pPr>
-      <w:r>
-        <w:rPr>
+        <w:t xml:space="preserve">If you have multiple </w:t>
+      </w:r>
+      <w:proofErr w:type="gramStart"/>
+      <w:r>
+        <w:rPr>
+          <w:sz w:val="24"/>
+          <w:szCs w:val="24"/>
+        </w:rPr>
+        <w:t>improv</w:t>
+      </w:r>
+      <w:proofErr w:type="gramEnd"/>
+      <w:r>
+        <w:rPr>
+          <w:sz w:val="24"/>
+          <w:szCs w:val="24"/>
+        </w:rPr>
+        <w:t>. ideas, create a table for all of them and perform the error analysis</w:t>
+      </w:r>
+    </w:p>
+    <w:p>
+      <w:pPr>
+        <w:rPr>
+          <w:sz w:val="24"/>
+          <w:szCs w:val="24"/>
+        </w:rPr>
+      </w:pPr>
+      <w:r>
+        <w:rPr>
+          <w:noProof/>
           <w:sz w:val="24"/>
           <w:szCs w:val="24"/>
         </w:rPr>
@@ -755,33 +772,1454 @@
     <w:p>
       <w:pPr>
         <w:rPr>
-          <w:sz w:val="24"/>
-          <w:szCs w:val="24"/>
-        </w:rPr>
-      </w:pPr>
-      <w:r>
-        <w:rPr>
+          <w:b/>
+          <w:bCs/>
+          <w:sz w:val="24"/>
+          <w:szCs w:val="24"/>
+        </w:rPr>
+      </w:pPr>
+      <w:r>
+        <w:rPr>
+          <w:b/>
+          <w:bCs/>
           <w:sz w:val="24"/>
           <w:szCs w:val="24"/>
         </w:rPr>
         <w:t xml:space="preserve"> </w:t>
       </w:r>
-    </w:p>
-    <w:p>
-      <w:pPr>
-        <w:rPr>
-          <w:sz w:val="24"/>
-          <w:szCs w:val="24"/>
-        </w:rPr>
-      </w:pPr>
-    </w:p>
-    <w:p>
-      <w:pPr>
-        <w:rPr>
-          <w:sz w:val="24"/>
-          <w:szCs w:val="24"/>
-        </w:rPr>
-      </w:pPr>
+      <w:r>
+        <w:rPr>
+          <w:b/>
+          <w:bCs/>
+          <w:sz w:val="24"/>
+          <w:szCs w:val="24"/>
+        </w:rPr>
+        <w:t>Bias and Variance with Mismatched Data Distributions</w:t>
+      </w:r>
+    </w:p>
+    <w:p>
+      <w:pPr>
+        <w:rPr>
+          <w:sz w:val="24"/>
+          <w:szCs w:val="24"/>
+        </w:rPr>
+      </w:pPr>
+      <w:r>
+        <w:rPr>
+          <w:sz w:val="24"/>
+          <w:szCs w:val="24"/>
+        </w:rPr>
+        <w:t>Let’s say you train a classifier on a train set and test the performance on a dev set that has a different distribution</w:t>
+      </w:r>
+    </w:p>
+    <w:p>
+      <w:pPr>
+        <w:rPr>
+          <w:sz w:val="24"/>
+          <w:szCs w:val="24"/>
+        </w:rPr>
+      </w:pPr>
+      <w:r>
+        <w:rPr>
+          <w:sz w:val="24"/>
+          <w:szCs w:val="24"/>
+        </w:rPr>
+        <w:t>When checking the results, you don’t know whether this is a variance problem or a data mismatch one (training data is easier than the dev one)</w:t>
+      </w:r>
+    </w:p>
+    <w:p>
+      <w:pPr>
+        <w:rPr>
+          <w:sz w:val="24"/>
+          <w:szCs w:val="24"/>
+        </w:rPr>
+      </w:pPr>
+      <w:r>
+        <w:rPr>
+          <w:sz w:val="24"/>
+          <w:szCs w:val="24"/>
+        </w:rPr>
+        <w:drawing>
+          <wp:inline distT="0" distB="0" distL="0" distR="0" wp14:anchorId="1E7A0BCD" wp14:editId="0CC101A9">
+            <wp:extent cx="2130950" cy="806505"/>
+            <wp:effectExtent l="0" t="0" r="3175" b="0"/>
+            <wp:docPr id="29694434" name="Picture 1"/>
+            <wp:cNvGraphicFramePr>
+              <a:graphicFrameLocks xmlns:a="http://schemas.openxmlformats.org/drawingml/2006/main" noChangeAspect="1"/>
+            </wp:cNvGraphicFramePr>
+            <a:graphic xmlns:a="http://schemas.openxmlformats.org/drawingml/2006/main">
+              <a:graphicData uri="http://schemas.openxmlformats.org/drawingml/2006/picture">
+                <pic:pic xmlns:pic="http://schemas.openxmlformats.org/drawingml/2006/picture">
+                  <pic:nvPicPr>
+                    <pic:cNvPr id="29694434" name=""/>
+                    <pic:cNvPicPr/>
+                  </pic:nvPicPr>
+                  <pic:blipFill>
+                    <a:blip r:embed="rId6"/>
+                    <a:stretch>
+                      <a:fillRect/>
+                    </a:stretch>
+                  </pic:blipFill>
+                  <pic:spPr>
+                    <a:xfrm>
+                      <a:off x="0" y="0"/>
+                      <a:ext cx="2136068" cy="808442"/>
+                    </a:xfrm>
+                    <a:prstGeom prst="rect">
+                      <a:avLst/>
+                    </a:prstGeom>
+                  </pic:spPr>
+                </pic:pic>
+              </a:graphicData>
+            </a:graphic>
+          </wp:inline>
+        </w:drawing>
+      </w:r>
+    </w:p>
+    <w:p>
+      <w:pPr>
+        <w:rPr>
+          <w:sz w:val="24"/>
+          <w:szCs w:val="24"/>
+        </w:rPr>
+      </w:pPr>
+      <w:r>
+        <w:rPr>
+          <w:sz w:val="24"/>
+          <w:szCs w:val="24"/>
+        </w:rPr>
+        <w:t>To solve this unknown issue, you have to create a training-dev set, which is a part of the train set; train the model on the train and test it on the train-dev, dev and test</w:t>
+      </w:r>
+    </w:p>
+    <w:p>
+      <w:pPr>
+        <w:rPr>
+          <w:sz w:val="24"/>
+          <w:szCs w:val="24"/>
+        </w:rPr>
+      </w:pPr>
+      <w:r>
+        <w:rPr>
+          <w:sz w:val="24"/>
+          <w:szCs w:val="24"/>
+        </w:rPr>
+        <w:drawing>
+          <wp:inline distT="0" distB="0" distL="0" distR="0" wp14:anchorId="17775D30" wp14:editId="593EB674">
+            <wp:extent cx="2419688" cy="1095528"/>
+            <wp:effectExtent l="0" t="0" r="0" b="9525"/>
+            <wp:docPr id="1809750296" name="Picture 1"/>
+            <wp:cNvGraphicFramePr>
+              <a:graphicFrameLocks xmlns:a="http://schemas.openxmlformats.org/drawingml/2006/main" noChangeAspect="1"/>
+            </wp:cNvGraphicFramePr>
+            <a:graphic xmlns:a="http://schemas.openxmlformats.org/drawingml/2006/main">
+              <a:graphicData uri="http://schemas.openxmlformats.org/drawingml/2006/picture">
+                <pic:pic xmlns:pic="http://schemas.openxmlformats.org/drawingml/2006/picture">
+                  <pic:nvPicPr>
+                    <pic:cNvPr id="1809750296" name=""/>
+                    <pic:cNvPicPr/>
+                  </pic:nvPicPr>
+                  <pic:blipFill>
+                    <a:blip r:embed="rId7"/>
+                    <a:stretch>
+                      <a:fillRect/>
+                    </a:stretch>
+                  </pic:blipFill>
+                  <pic:spPr>
+                    <a:xfrm>
+                      <a:off x="0" y="0"/>
+                      <a:ext cx="2419688" cy="1095528"/>
+                    </a:xfrm>
+                    <a:prstGeom prst="rect">
+                      <a:avLst/>
+                    </a:prstGeom>
+                  </pic:spPr>
+                </pic:pic>
+              </a:graphicData>
+            </a:graphic>
+          </wp:inline>
+        </w:drawing>
+      </w:r>
+    </w:p>
+    <w:p>
+      <w:pPr>
+        <w:rPr>
+          <w:sz w:val="24"/>
+          <w:szCs w:val="24"/>
+        </w:rPr>
+      </w:pPr>
+      <w:r>
+        <w:rPr>
+          <w:sz w:val="24"/>
+          <w:szCs w:val="24"/>
+        </w:rPr>
+        <w:drawing>
+          <wp:inline distT="0" distB="0" distL="0" distR="0" wp14:anchorId="74C3E96D" wp14:editId="17930E3D">
+            <wp:extent cx="4159224" cy="2170706"/>
+            <wp:effectExtent l="0" t="0" r="0" b="1270"/>
+            <wp:docPr id="370046503" name="Picture 1"/>
+            <wp:cNvGraphicFramePr>
+              <a:graphicFrameLocks xmlns:a="http://schemas.openxmlformats.org/drawingml/2006/main" noChangeAspect="1"/>
+            </wp:cNvGraphicFramePr>
+            <a:graphic xmlns:a="http://schemas.openxmlformats.org/drawingml/2006/main">
+              <a:graphicData uri="http://schemas.openxmlformats.org/drawingml/2006/picture">
+                <pic:pic xmlns:pic="http://schemas.openxmlformats.org/drawingml/2006/picture">
+                  <pic:nvPicPr>
+                    <pic:cNvPr id="370046503" name=""/>
+                    <pic:cNvPicPr/>
+                  </pic:nvPicPr>
+                  <pic:blipFill>
+                    <a:blip r:embed="rId8"/>
+                    <a:stretch>
+                      <a:fillRect/>
+                    </a:stretch>
+                  </pic:blipFill>
+                  <pic:spPr>
+                    <a:xfrm>
+                      <a:off x="0" y="0"/>
+                      <a:ext cx="4162787" cy="2172565"/>
+                    </a:xfrm>
+                    <a:prstGeom prst="rect">
+                      <a:avLst/>
+                    </a:prstGeom>
+                  </pic:spPr>
+                </pic:pic>
+              </a:graphicData>
+            </a:graphic>
+          </wp:inline>
+        </w:drawing>
+      </w:r>
+    </w:p>
+    <w:p>
+      <w:pPr>
+        <w:rPr>
+          <w:sz w:val="24"/>
+          <w:szCs w:val="24"/>
+        </w:rPr>
+      </w:pPr>
+      <w:r>
+        <w:rPr>
+          <w:sz w:val="24"/>
+          <w:szCs w:val="24"/>
+        </w:rPr>
+        <w:t>Diagnosing the problems:</w:t>
+      </w:r>
+    </w:p>
+    <w:p>
+      <w:pPr>
+        <w:rPr>
+          <w:sz w:val="24"/>
+          <w:szCs w:val="24"/>
+        </w:rPr>
+      </w:pPr>
+      <w:r>
+        <w:rPr>
+          <w:sz w:val="24"/>
+          <w:szCs w:val="24"/>
+        </w:rPr>
+        <w:t>Training error &gt;&gt; human error =&gt; avoidable bias</w:t>
+      </w:r>
+    </w:p>
+    <w:p>
+      <w:pPr>
+        <w:rPr>
+          <w:sz w:val="24"/>
+          <w:szCs w:val="24"/>
+        </w:rPr>
+      </w:pPr>
+      <w:r>
+        <w:rPr>
+          <w:sz w:val="24"/>
+          <w:szCs w:val="24"/>
+        </w:rPr>
+        <w:lastRenderedPageBreak/>
+        <w:t>Training dev error &gt;&gt; training error =&gt; variance problem</w:t>
+      </w:r>
+    </w:p>
+    <w:p>
+      <w:pPr>
+        <w:rPr>
+          <w:sz w:val="24"/>
+          <w:szCs w:val="24"/>
+        </w:rPr>
+      </w:pPr>
+      <w:r>
+        <w:rPr>
+          <w:sz w:val="24"/>
+          <w:szCs w:val="24"/>
+        </w:rPr>
+        <w:t>Dev error &gt;&gt; training dev error =&gt; data mismatch problem</w:t>
+      </w:r>
+    </w:p>
+    <w:p>
+      <w:pPr>
+        <w:rPr>
+          <w:sz w:val="24"/>
+          <w:szCs w:val="24"/>
+        </w:rPr>
+      </w:pPr>
+      <w:r>
+        <w:rPr>
+          <w:sz w:val="24"/>
+          <w:szCs w:val="24"/>
+        </w:rPr>
+        <w:t>Test error &gt;&gt; dev error =&gt; overfitting the dev set</w:t>
+      </w:r>
+    </w:p>
+    <w:p>
+      <w:pPr>
+        <w:rPr>
+          <w:sz w:val="24"/>
+          <w:szCs w:val="24"/>
+        </w:rPr>
+      </w:pPr>
+    </w:p>
+    <w:p>
+      <w:pPr>
+        <w:rPr>
+          <w:b/>
+          <w:bCs/>
+          <w:sz w:val="24"/>
+          <w:szCs w:val="24"/>
+        </w:rPr>
+      </w:pPr>
+      <w:r>
+        <w:rPr>
+          <w:b/>
+          <w:bCs/>
+          <w:sz w:val="24"/>
+          <w:szCs w:val="24"/>
+        </w:rPr>
+        <w:t>Addressing Data Mismatch</w:t>
+      </w:r>
+    </w:p>
+    <w:p>
+      <w:pPr>
+        <w:rPr>
+          <w:sz w:val="24"/>
+          <w:szCs w:val="24"/>
+        </w:rPr>
+      </w:pPr>
+      <w:r>
+        <w:rPr>
+          <w:sz w:val="24"/>
+          <w:szCs w:val="24"/>
+        </w:rPr>
+        <w:t>There aren’t systematic ways to solve this issue</w:t>
+      </w:r>
+    </w:p>
+    <w:p>
+      <w:pPr>
+        <w:rPr>
+          <w:sz w:val="24"/>
+          <w:szCs w:val="24"/>
+        </w:rPr>
+      </w:pPr>
+      <w:r>
+        <w:rPr>
+          <w:sz w:val="24"/>
+          <w:szCs w:val="24"/>
+        </w:rPr>
+        <w:t>You have to carry out manual error analysis to try to understand difference between training and dev/test sets (e.g.: dev/test sets have a noisy background noise)</w:t>
+      </w:r>
+    </w:p>
+    <w:p>
+      <w:pPr>
+        <w:rPr>
+          <w:sz w:val="24"/>
+          <w:szCs w:val="24"/>
+        </w:rPr>
+      </w:pPr>
+      <w:r>
+        <w:rPr>
+          <w:sz w:val="24"/>
+          <w:szCs w:val="24"/>
+        </w:rPr>
+        <w:t>Make training data more similar by augmenting it or collect more data similar to dev/test sets</w:t>
+      </w:r>
+    </w:p>
+    <w:p>
+      <w:pPr>
+        <w:rPr>
+          <w:sz w:val="24"/>
+          <w:szCs w:val="24"/>
+        </w:rPr>
+      </w:pPr>
+      <w:r>
+        <w:rPr>
+          <w:sz w:val="24"/>
+          <w:szCs w:val="24"/>
+        </w:rPr>
+        <w:t>For example, let’s say we have 10k hours of speech in the training set and we want to augment it to include background noise, but we have only 1 hour of background noise =&gt; out of the possible background noises, we add only a subset, therefore, the network may overfit the augmented data; in this case, would be better to collect more background noise before augmenting the data</w:t>
+      </w:r>
+    </w:p>
+    <w:p>
+      <w:pPr>
+        <w:rPr>
+          <w:sz w:val="24"/>
+          <w:szCs w:val="24"/>
+        </w:rPr>
+      </w:pPr>
+      <w:r>
+        <w:rPr>
+          <w:sz w:val="24"/>
+          <w:szCs w:val="24"/>
+        </w:rPr>
+        <w:t xml:space="preserve">Takeaway: pay attention when you augment your data, so that it </w:t>
+      </w:r>
+      <w:r>
+        <w:rPr>
+          <w:sz w:val="24"/>
+          <w:szCs w:val="24"/>
+        </w:rPr>
+        <w:t>includes</w:t>
+      </w:r>
+      <w:r>
+        <w:rPr>
+          <w:sz w:val="24"/>
+          <w:szCs w:val="24"/>
+        </w:rPr>
+        <w:t xml:space="preserve"> many cases, not only a </w:t>
+      </w:r>
+      <w:r>
+        <w:rPr>
+          <w:sz w:val="24"/>
+          <w:szCs w:val="24"/>
+        </w:rPr>
+        <w:t xml:space="preserve">small </w:t>
+      </w:r>
+      <w:r>
+        <w:rPr>
+          <w:sz w:val="24"/>
+          <w:szCs w:val="24"/>
+        </w:rPr>
+        <w:t>subset</w:t>
+      </w:r>
+    </w:p>
+    <w:p>
+      <w:pPr>
+        <w:rPr>
+          <w:sz w:val="24"/>
+          <w:szCs w:val="24"/>
+        </w:rPr>
+      </w:pPr>
+    </w:p>
+    <w:p>
+      <w:pPr>
+        <w:rPr>
+          <w:b/>
+          <w:bCs/>
+          <w:sz w:val="28"/>
+          <w:szCs w:val="28"/>
+        </w:rPr>
+      </w:pPr>
+      <w:r>
+        <w:rPr>
+          <w:b/>
+          <w:bCs/>
+          <w:sz w:val="28"/>
+          <w:szCs w:val="28"/>
+        </w:rPr>
+        <w:t>Learning from Multiple Tasks</w:t>
+      </w:r>
+    </w:p>
+    <w:p>
+      <w:pPr>
+        <w:rPr>
+          <w:b/>
+          <w:bCs/>
+          <w:sz w:val="24"/>
+          <w:szCs w:val="24"/>
+        </w:rPr>
+      </w:pPr>
+      <w:r>
+        <w:rPr>
+          <w:b/>
+          <w:bCs/>
+          <w:sz w:val="24"/>
+          <w:szCs w:val="24"/>
+        </w:rPr>
+        <w:t>Transfer Learning</w:t>
+      </w:r>
+    </w:p>
+    <w:p>
+      <w:pPr>
+        <w:rPr>
+          <w:sz w:val="24"/>
+          <w:szCs w:val="24"/>
+        </w:rPr>
+      </w:pPr>
+      <w:r>
+        <w:rPr>
+          <w:sz w:val="24"/>
+          <w:szCs w:val="24"/>
+        </w:rPr>
+        <w:t xml:space="preserve">Let’s </w:t>
+      </w:r>
+      <w:r>
+        <w:rPr>
+          <w:sz w:val="24"/>
+          <w:szCs w:val="24"/>
+        </w:rPr>
+        <w:t>say</w:t>
+      </w:r>
+      <w:r>
+        <w:rPr>
+          <w:sz w:val="24"/>
+          <w:szCs w:val="24"/>
+        </w:rPr>
+        <w:t xml:space="preserve"> you want to train </w:t>
+      </w:r>
+      <w:r>
+        <w:rPr>
+          <w:sz w:val="24"/>
+          <w:szCs w:val="24"/>
+        </w:rPr>
+        <w:t xml:space="preserve">a </w:t>
+      </w:r>
+      <w:r>
+        <w:rPr>
+          <w:sz w:val="24"/>
+          <w:szCs w:val="24"/>
+        </w:rPr>
+        <w:t xml:space="preserve">classifier to label </w:t>
+      </w:r>
+      <w:r>
+        <w:rPr>
+          <w:sz w:val="24"/>
+          <w:szCs w:val="24"/>
+        </w:rPr>
+        <w:t>x-ray</w:t>
+      </w:r>
+      <w:r>
+        <w:rPr>
+          <w:sz w:val="24"/>
+          <w:szCs w:val="24"/>
+        </w:rPr>
+        <w:t xml:space="preserve"> images</w:t>
+      </w:r>
+    </w:p>
+    <w:p>
+      <w:pPr>
+        <w:rPr>
+          <w:sz w:val="24"/>
+          <w:szCs w:val="24"/>
+        </w:rPr>
+      </w:pPr>
+      <w:r>
+        <w:rPr>
+          <w:sz w:val="24"/>
+          <w:szCs w:val="24"/>
+        </w:rPr>
+        <w:t>You would want to use a pre-trained classifier that recognizes images because it has a lot of knowledge about detecting features</w:t>
+      </w:r>
+    </w:p>
+    <w:p>
+      <w:pPr>
+        <w:rPr>
+          <w:sz w:val="24"/>
+          <w:szCs w:val="24"/>
+        </w:rPr>
+      </w:pPr>
+      <w:r>
+        <w:rPr>
+          <w:sz w:val="24"/>
+          <w:szCs w:val="24"/>
+        </w:rPr>
+        <w:t>You need to replace the last layer and the randomly initialize the weights which are fed into it</w:t>
+      </w:r>
+    </w:p>
+    <w:p>
+      <w:pPr>
+        <w:rPr>
+          <w:sz w:val="24"/>
+          <w:szCs w:val="24"/>
+        </w:rPr>
+      </w:pPr>
+      <w:r>
+        <w:rPr>
+          <w:sz w:val="24"/>
+          <w:szCs w:val="24"/>
+        </w:rPr>
+        <w:drawing>
+          <wp:inline distT="0" distB="0" distL="0" distR="0" wp14:anchorId="65DFB6E4" wp14:editId="52783579">
+            <wp:extent cx="5017273" cy="1576474"/>
+            <wp:effectExtent l="0" t="0" r="0" b="5080"/>
+            <wp:docPr id="1533995293" name="Picture 1"/>
+            <wp:cNvGraphicFramePr>
+              <a:graphicFrameLocks xmlns:a="http://schemas.openxmlformats.org/drawingml/2006/main" noChangeAspect="1"/>
+            </wp:cNvGraphicFramePr>
+            <a:graphic xmlns:a="http://schemas.openxmlformats.org/drawingml/2006/main">
+              <a:graphicData uri="http://schemas.openxmlformats.org/drawingml/2006/picture">
+                <pic:pic xmlns:pic="http://schemas.openxmlformats.org/drawingml/2006/picture">
+                  <pic:nvPicPr>
+                    <pic:cNvPr id="1533995293" name=""/>
+                    <pic:cNvPicPr/>
+                  </pic:nvPicPr>
+                  <pic:blipFill>
+                    <a:blip r:embed="rId9"/>
+                    <a:stretch>
+                      <a:fillRect/>
+                    </a:stretch>
+                  </pic:blipFill>
+                  <pic:spPr>
+                    <a:xfrm>
+                      <a:off x="0" y="0"/>
+                      <a:ext cx="5030554" cy="1580647"/>
+                    </a:xfrm>
+                    <a:prstGeom prst="rect">
+                      <a:avLst/>
+                    </a:prstGeom>
+                  </pic:spPr>
+                </pic:pic>
+              </a:graphicData>
+            </a:graphic>
+          </wp:inline>
+        </w:drawing>
+      </w:r>
+    </w:p>
+    <w:p>
+      <w:pPr>
+        <w:rPr>
+          <w:sz w:val="24"/>
+          <w:szCs w:val="24"/>
+        </w:rPr>
+      </w:pPr>
+      <w:r>
+        <w:rPr>
+          <w:sz w:val="24"/>
+          <w:szCs w:val="24"/>
+        </w:rPr>
+        <w:lastRenderedPageBreak/>
+        <w:t>If you have a huge data set, then retrain the entire network and consider the pre-trained weights as the initialized values</w:t>
+      </w:r>
+    </w:p>
+    <w:p>
+      <w:pPr>
+        <w:rPr>
+          <w:sz w:val="24"/>
+          <w:szCs w:val="24"/>
+        </w:rPr>
+      </w:pPr>
+      <w:r>
+        <w:rPr>
+          <w:sz w:val="24"/>
+          <w:szCs w:val="24"/>
+        </w:rPr>
+        <w:t>If you have a small set, keep all the weights expect the ones of last 1 or 2 layers</w:t>
+      </w:r>
+    </w:p>
+    <w:p>
+      <w:pPr>
+        <w:rPr>
+          <w:sz w:val="24"/>
+          <w:szCs w:val="24"/>
+        </w:rPr>
+      </w:pPr>
+      <w:r>
+        <w:rPr>
+          <w:sz w:val="24"/>
+          <w:szCs w:val="24"/>
+        </w:rPr>
+        <w:t>This process of tuning the weights for a specific task is called fine-tuning</w:t>
+      </w:r>
+    </w:p>
+    <w:p>
+      <w:pPr>
+        <w:rPr>
+          <w:sz w:val="24"/>
+          <w:szCs w:val="24"/>
+        </w:rPr>
+      </w:pPr>
+      <w:r>
+        <w:rPr>
+          <w:sz w:val="24"/>
+          <w:szCs w:val="24"/>
+        </w:rPr>
+        <w:t>Additionally, instead of just replacing the last layer, you can add layers at the end of the network</w:t>
+      </w:r>
+    </w:p>
+    <w:p>
+      <w:pPr>
+        <w:rPr>
+          <w:sz w:val="24"/>
+          <w:szCs w:val="24"/>
+        </w:rPr>
+      </w:pPr>
+      <w:r>
+        <w:rPr>
+          <w:sz w:val="24"/>
+          <w:szCs w:val="24"/>
+        </w:rPr>
+        <w:t>Transfer learning is useful when you have a much smaller data set for fine-tuning compared to the one used for pre-training</w:t>
+      </w:r>
+    </w:p>
+    <w:p>
+      <w:pPr>
+        <w:rPr>
+          <w:sz w:val="24"/>
+          <w:szCs w:val="24"/>
+        </w:rPr>
+      </w:pPr>
+      <w:r>
+        <w:rPr>
+          <w:sz w:val="24"/>
+          <w:szCs w:val="24"/>
+        </w:rPr>
+        <w:t>Transfer learning isn’t useful in the other case, because the data for the fine-tuning task is much more valuable compared to the one used for pre-training</w:t>
+      </w:r>
+    </w:p>
+    <w:p>
+      <w:pPr>
+        <w:rPr>
+          <w:sz w:val="24"/>
+          <w:szCs w:val="24"/>
+        </w:rPr>
+      </w:pPr>
+      <w:r>
+        <w:rPr>
+          <w:sz w:val="24"/>
+          <w:szCs w:val="24"/>
+        </w:rPr>
+        <w:drawing>
+          <wp:inline distT="0" distB="0" distL="0" distR="0" wp14:anchorId="17527931" wp14:editId="3C27CD9C">
+            <wp:extent cx="4214191" cy="1732951"/>
+            <wp:effectExtent l="0" t="0" r="0" b="635"/>
+            <wp:docPr id="640567133" name="Picture 1"/>
+            <wp:cNvGraphicFramePr>
+              <a:graphicFrameLocks xmlns:a="http://schemas.openxmlformats.org/drawingml/2006/main" noChangeAspect="1"/>
+            </wp:cNvGraphicFramePr>
+            <a:graphic xmlns:a="http://schemas.openxmlformats.org/drawingml/2006/main">
+              <a:graphicData uri="http://schemas.openxmlformats.org/drawingml/2006/picture">
+                <pic:pic xmlns:pic="http://schemas.openxmlformats.org/drawingml/2006/picture">
+                  <pic:nvPicPr>
+                    <pic:cNvPr id="640567133" name=""/>
+                    <pic:cNvPicPr/>
+                  </pic:nvPicPr>
+                  <pic:blipFill>
+                    <a:blip r:embed="rId10"/>
+                    <a:stretch>
+                      <a:fillRect/>
+                    </a:stretch>
+                  </pic:blipFill>
+                  <pic:spPr>
+                    <a:xfrm>
+                      <a:off x="0" y="0"/>
+                      <a:ext cx="4230467" cy="1739644"/>
+                    </a:xfrm>
+                    <a:prstGeom prst="rect">
+                      <a:avLst/>
+                    </a:prstGeom>
+                  </pic:spPr>
+                </pic:pic>
+              </a:graphicData>
+            </a:graphic>
+          </wp:inline>
+        </w:drawing>
+      </w:r>
+    </w:p>
+    <w:p>
+      <w:pPr>
+        <w:rPr>
+          <w:sz w:val="24"/>
+          <w:szCs w:val="24"/>
+        </w:rPr>
+      </w:pPr>
+      <w:r>
+        <w:rPr>
+          <w:sz w:val="24"/>
+          <w:szCs w:val="24"/>
+        </w:rPr>
+        <w:t>1h 20 min</w:t>
+      </w:r>
+      <w:r>
+        <w:rPr>
+          <w:sz w:val="24"/>
+          <w:szCs w:val="24"/>
+        </w:rPr>
+        <w:t xml:space="preserve"> + 12:20 -&gt;</w:t>
+      </w:r>
+    </w:p>
+    <w:p>
+      <w:pPr>
+        <w:rPr>
+          <w:b/>
+          <w:bCs/>
+          <w:sz w:val="24"/>
+          <w:szCs w:val="24"/>
+        </w:rPr>
+      </w:pPr>
+      <w:r>
+        <w:rPr>
+          <w:b/>
+          <w:bCs/>
+          <w:sz w:val="24"/>
+          <w:szCs w:val="24"/>
+        </w:rPr>
+        <w:t>Multi-task Learning</w:t>
+      </w:r>
+    </w:p>
+    <w:p>
+      <w:pPr>
+        <w:rPr>
+          <w:sz w:val="24"/>
+          <w:szCs w:val="24"/>
+        </w:rPr>
+      </w:pPr>
+      <w:r>
+        <w:rPr>
+          <w:sz w:val="24"/>
+          <w:szCs w:val="24"/>
+        </w:rPr>
+        <w:t>Train a network that has multiple outputs</w:t>
+      </w:r>
+    </w:p>
+    <w:p>
+      <w:pPr>
+        <w:rPr>
+          <w:sz w:val="24"/>
+          <w:szCs w:val="24"/>
+        </w:rPr>
+      </w:pPr>
+      <w:r>
+        <w:rPr>
+          <w:sz w:val="24"/>
+          <w:szCs w:val="24"/>
+        </w:rPr>
+        <w:t xml:space="preserve">These models are extremely common in computer vision, for example, train a model which predicts if in the image are pedestrians, cars, </w:t>
+      </w:r>
+      <w:r>
+        <w:rPr>
+          <w:sz w:val="24"/>
+          <w:szCs w:val="24"/>
+        </w:rPr>
+        <w:t>etc.</w:t>
+      </w:r>
+      <w:r>
+        <w:rPr>
+          <w:sz w:val="24"/>
+          <w:szCs w:val="24"/>
+        </w:rPr>
+        <w:t xml:space="preserve"> (all at once)</w:t>
+      </w:r>
+      <w:r>
+        <w:rPr>
+          <w:sz w:val="24"/>
+          <w:szCs w:val="24"/>
+        </w:rPr>
+        <w:t xml:space="preserve"> </w:t>
+      </w:r>
+      <w:r>
+        <w:rPr>
+          <w:sz w:val="24"/>
+          <w:szCs w:val="24"/>
+        </w:rPr>
+        <w:drawing>
+          <wp:inline distT="0" distB="0" distL="0" distR="0" wp14:anchorId="2F134BF4" wp14:editId="632FF445">
+            <wp:extent cx="5943600" cy="2284730"/>
+            <wp:effectExtent l="0" t="0" r="0" b="1270"/>
+            <wp:docPr id="1540770087" name="Picture 1"/>
+            <wp:cNvGraphicFramePr>
+              <a:graphicFrameLocks xmlns:a="http://schemas.openxmlformats.org/drawingml/2006/main" noChangeAspect="1"/>
+            </wp:cNvGraphicFramePr>
+            <a:graphic xmlns:a="http://schemas.openxmlformats.org/drawingml/2006/main">
+              <a:graphicData uri="http://schemas.openxmlformats.org/drawingml/2006/picture">
+                <pic:pic xmlns:pic="http://schemas.openxmlformats.org/drawingml/2006/picture">
+                  <pic:nvPicPr>
+                    <pic:cNvPr id="1540770087" name=""/>
+                    <pic:cNvPicPr/>
+                  </pic:nvPicPr>
+                  <pic:blipFill>
+                    <a:blip r:embed="rId11"/>
+                    <a:stretch>
+                      <a:fillRect/>
+                    </a:stretch>
+                  </pic:blipFill>
+                  <pic:spPr>
+                    <a:xfrm>
+                      <a:off x="0" y="0"/>
+                      <a:ext cx="5943600" cy="2284730"/>
+                    </a:xfrm>
+                    <a:prstGeom prst="rect">
+                      <a:avLst/>
+                    </a:prstGeom>
+                  </pic:spPr>
+                </pic:pic>
+              </a:graphicData>
+            </a:graphic>
+          </wp:inline>
+        </w:drawing>
+      </w:r>
+    </w:p>
+    <w:p>
+      <w:pPr>
+        <w:rPr>
+          <w:sz w:val="24"/>
+          <w:szCs w:val="24"/>
+        </w:rPr>
+      </w:pPr>
+      <w:r>
+        <w:rPr>
+          <w:sz w:val="24"/>
+          <w:szCs w:val="24"/>
+        </w:rPr>
+        <w:lastRenderedPageBreak/>
+        <w:t>The cost function is the sum of a simple logistic loss (binary cross entropy loss in our case) for each output value</w:t>
+      </w:r>
+    </w:p>
+    <w:p>
+      <w:pPr>
+        <w:rPr>
+          <w:sz w:val="24"/>
+          <w:szCs w:val="24"/>
+        </w:rPr>
+      </w:pPr>
+      <w:r>
+        <w:rPr>
+          <w:sz w:val="24"/>
+          <w:szCs w:val="24"/>
+        </w:rPr>
+        <w:t xml:space="preserve">It’s interesting that even if we don’t have for each image </w:t>
+      </w:r>
+      <w:proofErr w:type="gramStart"/>
+      <w:r>
+        <w:rPr>
+          <w:sz w:val="24"/>
+          <w:szCs w:val="24"/>
+        </w:rPr>
+        <w:t>an</w:t>
+      </w:r>
+      <w:proofErr w:type="gramEnd"/>
+      <w:r>
+        <w:rPr>
+          <w:sz w:val="24"/>
+          <w:szCs w:val="24"/>
+        </w:rPr>
+        <w:t xml:space="preserve"> label for each output, we can still train the network because in the loss function we omit that output for which we don’t have a label</w:t>
+      </w:r>
+    </w:p>
+    <w:p>
+      <w:pPr>
+        <w:rPr>
+          <w:sz w:val="24"/>
+          <w:szCs w:val="24"/>
+        </w:rPr>
+      </w:pPr>
+      <w:r>
+        <w:rPr>
+          <w:sz w:val="24"/>
+          <w:szCs w:val="24"/>
+        </w:rPr>
+        <w:t>Multi-task learning makes sense when:</w:t>
+      </w:r>
+    </w:p>
+    <w:p>
+      <w:pPr>
+        <w:rPr>
+          <w:sz w:val="24"/>
+          <w:szCs w:val="24"/>
+        </w:rPr>
+      </w:pPr>
+      <w:r>
+        <w:rPr>
+          <w:sz w:val="24"/>
+          <w:szCs w:val="24"/>
+        </w:rPr>
+        <w:t>Training on a set of tasks that could benefit from having shared lower-level features; in this case is better to have only one network than several models specialized on different tasks</w:t>
+      </w:r>
+    </w:p>
+    <w:p>
+      <w:pPr>
+        <w:rPr>
+          <w:sz w:val="24"/>
+          <w:szCs w:val="24"/>
+        </w:rPr>
+      </w:pPr>
+      <w:r>
+        <w:rPr>
+          <w:sz w:val="24"/>
+          <w:szCs w:val="24"/>
+        </w:rPr>
+        <w:t>The amount of data you have for each task is similar</w:t>
+      </w:r>
+      <w:r>
+        <w:rPr>
+          <w:sz w:val="24"/>
+          <w:szCs w:val="24"/>
+        </w:rPr>
+        <w:t xml:space="preserve"> (for example instead of training 100 models to solve 100 classification problems on 1,000 for each task, it would be better to solve these problems at once; </w:t>
+      </w:r>
+      <w:proofErr w:type="gramStart"/>
+      <w:r>
+        <w:rPr>
+          <w:sz w:val="24"/>
+          <w:szCs w:val="24"/>
+        </w:rPr>
+        <w:t>thus</w:t>
+      </w:r>
+      <w:proofErr w:type="gramEnd"/>
+      <w:r>
+        <w:rPr>
+          <w:sz w:val="24"/>
+          <w:szCs w:val="24"/>
+        </w:rPr>
+        <w:t xml:space="preserve"> the last task can benefit from the 99k images of the first 99 tasks)</w:t>
+      </w:r>
+    </w:p>
+    <w:p>
+      <w:pPr>
+        <w:rPr>
+          <w:sz w:val="24"/>
+          <w:szCs w:val="24"/>
+        </w:rPr>
+      </w:pPr>
+      <w:r>
+        <w:rPr>
+          <w:sz w:val="24"/>
+          <w:szCs w:val="24"/>
+        </w:rPr>
+        <w:t xml:space="preserve">Can train a big enough NN to do well on all tasks (the only way a multi-task model is worse than multiple single-task models </w:t>
+      </w:r>
+      <w:proofErr w:type="gramStart"/>
+      <w:r>
+        <w:rPr>
+          <w:sz w:val="24"/>
+          <w:szCs w:val="24"/>
+        </w:rPr>
+        <w:t>is</w:t>
+      </w:r>
+      <w:proofErr w:type="gramEnd"/>
+      <w:r>
+        <w:rPr>
+          <w:sz w:val="24"/>
+          <w:szCs w:val="24"/>
+        </w:rPr>
+        <w:t xml:space="preserve"> when the first one isn’t big enough)</w:t>
+      </w:r>
+    </w:p>
+    <w:p>
+      <w:pPr>
+        <w:rPr>
+          <w:sz w:val="24"/>
+          <w:szCs w:val="24"/>
+        </w:rPr>
+      </w:pPr>
+    </w:p>
+    <w:p>
+      <w:pPr>
+        <w:rPr>
+          <w:b/>
+          <w:bCs/>
+          <w:sz w:val="28"/>
+          <w:szCs w:val="28"/>
+        </w:rPr>
+      </w:pPr>
+      <w:r>
+        <w:rPr>
+          <w:b/>
+          <w:bCs/>
+          <w:sz w:val="28"/>
+          <w:szCs w:val="28"/>
+        </w:rPr>
+        <w:t>End-to-end Deep Learning</w:t>
+      </w:r>
+    </w:p>
+    <w:p>
+      <w:pPr>
+        <w:rPr>
+          <w:b/>
+          <w:bCs/>
+          <w:sz w:val="24"/>
+          <w:szCs w:val="24"/>
+        </w:rPr>
+      </w:pPr>
+      <w:r>
+        <w:rPr>
+          <w:b/>
+          <w:bCs/>
+          <w:sz w:val="24"/>
+          <w:szCs w:val="24"/>
+        </w:rPr>
+        <w:t>What is End-to-end Deep Learning?</w:t>
+      </w:r>
+    </w:p>
+    <w:p>
+      <w:pPr>
+        <w:rPr>
+          <w:sz w:val="24"/>
+          <w:szCs w:val="24"/>
+        </w:rPr>
+      </w:pPr>
+      <w:r>
+        <w:rPr>
+          <w:sz w:val="24"/>
+          <w:szCs w:val="24"/>
+        </w:rPr>
+        <w:t xml:space="preserve">Traditionally, a system like a speech recognition one is implemented in several steps, but when there is a lot of data </w:t>
+      </w:r>
+      <w:r>
+        <w:rPr>
+          <w:sz w:val="24"/>
+          <w:szCs w:val="24"/>
+        </w:rPr>
+        <w:t>available,</w:t>
+      </w:r>
+      <w:r>
+        <w:rPr>
+          <w:sz w:val="24"/>
+          <w:szCs w:val="24"/>
+        </w:rPr>
+        <w:t xml:space="preserve"> we can use an end-to-end approach in which you</w:t>
+      </w:r>
+      <w:r>
+        <w:rPr>
+          <w:sz w:val="24"/>
+          <w:szCs w:val="24"/>
+        </w:rPr>
+        <w:t xml:space="preserve"> predict the transcript based only on the input audio</w:t>
+      </w:r>
+    </w:p>
+    <w:p>
+      <w:pPr>
+        <w:rPr>
+          <w:sz w:val="24"/>
+          <w:szCs w:val="24"/>
+        </w:rPr>
+      </w:pPr>
+      <w:r>
+        <w:rPr>
+          <w:sz w:val="24"/>
+          <w:szCs w:val="24"/>
+        </w:rPr>
+        <w:drawing>
+          <wp:inline distT="0" distB="0" distL="0" distR="0" wp14:anchorId="4973F7C6" wp14:editId="63DB852C">
+            <wp:extent cx="4195654" cy="788615"/>
+            <wp:effectExtent l="0" t="0" r="0" b="0"/>
+            <wp:docPr id="317364107" name="Picture 1"/>
+            <wp:cNvGraphicFramePr>
+              <a:graphicFrameLocks xmlns:a="http://schemas.openxmlformats.org/drawingml/2006/main" noChangeAspect="1"/>
+            </wp:cNvGraphicFramePr>
+            <a:graphic xmlns:a="http://schemas.openxmlformats.org/drawingml/2006/main">
+              <a:graphicData uri="http://schemas.openxmlformats.org/drawingml/2006/picture">
+                <pic:pic xmlns:pic="http://schemas.openxmlformats.org/drawingml/2006/picture">
+                  <pic:nvPicPr>
+                    <pic:cNvPr id="317364107" name=""/>
+                    <pic:cNvPicPr/>
+                  </pic:nvPicPr>
+                  <pic:blipFill rotWithShape="1">
+                    <a:blip r:embed="rId12"/>
+                    <a:srcRect t="3876"/>
+                    <a:stretch/>
+                  </pic:blipFill>
+                  <pic:spPr bwMode="auto">
+                    <a:xfrm>
+                      <a:off x="0" y="0"/>
+                      <a:ext cx="4213272" cy="791926"/>
+                    </a:xfrm>
+                    <a:prstGeom prst="rect">
+                      <a:avLst/>
+                    </a:prstGeom>
+                    <a:ln>
+                      <a:noFill/>
+                    </a:ln>
+                    <a:extLst>
+                      <a:ext uri="{53640926-AAD7-44D8-BBD7-CCE9431645EC}">
+                        <a14:shadowObscured xmlns:a14="http://schemas.microsoft.com/office/drawing/2010/main"/>
+                      </a:ext>
+                    </a:extLst>
+                  </pic:spPr>
+                </pic:pic>
+              </a:graphicData>
+            </a:graphic>
+          </wp:inline>
+        </w:drawing>
+      </w:r>
+    </w:p>
+    <w:p>
+      <w:pPr>
+        <w:rPr>
+          <w:sz w:val="24"/>
+          <w:szCs w:val="24"/>
+        </w:rPr>
+      </w:pPr>
+      <w:r>
+        <w:rPr>
+          <w:sz w:val="24"/>
+          <w:szCs w:val="24"/>
+        </w:rPr>
+        <w:t>For a face recognition system, if there isn’t enough data to solve a hard problem like detecting if a person is in the data base, from a picture of the whole scene, it’s better to split the problem in several steps like: finding the face and just then to check the identity by comparing the face image with the ones from the data base</w:t>
+      </w:r>
+    </w:p>
+    <w:p>
+      <w:pPr>
+        <w:rPr>
+          <w:sz w:val="24"/>
+          <w:szCs w:val="24"/>
+        </w:rPr>
+      </w:pPr>
+      <w:r>
+        <w:rPr>
+          <w:sz w:val="24"/>
+          <w:szCs w:val="24"/>
+        </w:rPr>
+        <w:t xml:space="preserve">Thus, we have to be careful when choosing to use an end-to-end approach or it’s better to split the problem in multiple steps that can also be solved by using </w:t>
+      </w:r>
+      <w:r>
+        <w:rPr>
+          <w:sz w:val="24"/>
+          <w:szCs w:val="24"/>
+        </w:rPr>
+        <w:t>DL</w:t>
+      </w:r>
+    </w:p>
+    <w:p>
+      <w:pPr>
+        <w:rPr>
+          <w:sz w:val="24"/>
+          <w:szCs w:val="24"/>
+        </w:rPr>
+      </w:pPr>
+      <w:r>
+        <w:rPr>
+          <w:sz w:val="24"/>
+          <w:szCs w:val="24"/>
+        </w:rPr>
+        <w:t>Some problem cannot be solved with an end-to-end approach; for example, detecting the child’s age based on x-ray image of his hand</w:t>
+      </w:r>
+    </w:p>
+    <w:p>
+      <w:pPr>
+        <w:rPr>
+          <w:sz w:val="24"/>
+          <w:szCs w:val="24"/>
+        </w:rPr>
+      </w:pPr>
+      <w:r>
+        <w:rPr>
+          <w:sz w:val="24"/>
+          <w:szCs w:val="24"/>
+        </w:rPr>
+        <w:lastRenderedPageBreak/>
+        <w:t>That’s because we don’t have sufficient pairs of images and predictions and the problem is too hard to solve; better is to detect the bones and then based on statistics of their size to predict he child’s age</w:t>
+      </w:r>
+    </w:p>
+    <w:p>
+      <w:pPr>
+        <w:rPr>
+          <w:sz w:val="24"/>
+          <w:szCs w:val="24"/>
+        </w:rPr>
+      </w:pPr>
+    </w:p>
+    <w:p>
+      <w:pPr>
+        <w:rPr>
+          <w:b/>
+          <w:bCs/>
+          <w:sz w:val="24"/>
+          <w:szCs w:val="24"/>
+        </w:rPr>
+      </w:pPr>
+      <w:r>
+        <w:rPr>
+          <w:b/>
+          <w:bCs/>
+          <w:sz w:val="24"/>
+          <w:szCs w:val="24"/>
+        </w:rPr>
+        <w:t>Whether to use End-to-end Deep Learning</w:t>
+      </w:r>
+    </w:p>
+    <w:p>
+      <w:pPr>
+        <w:rPr>
+          <w:sz w:val="24"/>
+          <w:szCs w:val="24"/>
+        </w:rPr>
+      </w:pPr>
+      <w:r>
+        <w:rPr>
+          <w:sz w:val="24"/>
+          <w:szCs w:val="24"/>
+        </w:rPr>
+        <w:t>Pros:</w:t>
+      </w:r>
+    </w:p>
+    <w:p>
+      <w:pPr>
+        <w:rPr>
+          <w:sz w:val="24"/>
+          <w:szCs w:val="24"/>
+        </w:rPr>
+      </w:pPr>
+      <w:r>
+        <w:rPr>
+          <w:sz w:val="24"/>
+          <w:szCs w:val="24"/>
+        </w:rPr>
+        <w:t xml:space="preserve">Let the data speak: </w:t>
+      </w:r>
+      <w:r>
+        <w:rPr>
+          <w:sz w:val="24"/>
+          <w:szCs w:val="24"/>
+        </w:rPr>
+        <w:t>A possible problem of the traditional approach is that phonemes are extracted, that perhaps do not represent the best way of generating transcripts; sometimes is better to let the NN to extract the useful features by itself</w:t>
+      </w:r>
+    </w:p>
+    <w:p>
+      <w:pPr>
+        <w:rPr>
+          <w:sz w:val="24"/>
+          <w:szCs w:val="24"/>
+        </w:rPr>
+      </w:pPr>
+      <w:r>
+        <w:rPr>
+          <w:sz w:val="24"/>
+          <w:szCs w:val="24"/>
+        </w:rPr>
+        <w:t>Less hand-designing of components needed</w:t>
+      </w:r>
+    </w:p>
+    <w:p>
+      <w:pPr>
+        <w:rPr>
+          <w:sz w:val="24"/>
+          <w:szCs w:val="24"/>
+        </w:rPr>
+      </w:pPr>
+      <w:r>
+        <w:rPr>
+          <w:sz w:val="24"/>
+          <w:szCs w:val="24"/>
+        </w:rPr>
+        <w:t>Cons:</w:t>
+      </w:r>
+    </w:p>
+    <w:p>
+      <w:pPr>
+        <w:rPr>
+          <w:sz w:val="24"/>
+          <w:szCs w:val="24"/>
+        </w:rPr>
+      </w:pPr>
+      <w:r>
+        <w:rPr>
+          <w:sz w:val="24"/>
+          <w:szCs w:val="24"/>
+        </w:rPr>
+        <w:t>May need large amount of data</w:t>
+      </w:r>
+    </w:p>
+    <w:p>
+      <w:pPr>
+        <w:rPr>
+          <w:sz w:val="24"/>
+          <w:szCs w:val="24"/>
+        </w:rPr>
+      </w:pPr>
+      <w:r>
+        <w:rPr>
+          <w:sz w:val="24"/>
+          <w:szCs w:val="24"/>
+        </w:rPr>
+        <w:t>Excludes potentially useful hand-designed component: which are harder to extract automatically from small data sets</w:t>
+      </w:r>
+    </w:p>
+    <w:p>
+      <w:pPr>
+        <w:rPr>
+          <w:sz w:val="24"/>
+          <w:szCs w:val="24"/>
+        </w:rPr>
+      </w:pPr>
+      <w:r>
+        <w:rPr>
+          <w:sz w:val="24"/>
+          <w:szCs w:val="24"/>
+        </w:rPr>
+        <w:t xml:space="preserve">Apply this approach based on the following question: do you have sufficient data to learn a function of the complexity needed to map x </w:t>
+      </w:r>
+      <w:proofErr w:type="spellStart"/>
+      <w:r>
+        <w:rPr>
+          <w:sz w:val="24"/>
+          <w:szCs w:val="24"/>
+        </w:rPr>
+        <w:t>to y</w:t>
+      </w:r>
+      <w:proofErr w:type="spellEnd"/>
+      <w:r>
+        <w:rPr>
+          <w:sz w:val="24"/>
+          <w:szCs w:val="24"/>
+        </w:rPr>
+        <w:t>?</w:t>
+      </w:r>
+    </w:p>
+    <w:p>
+      <w:pPr>
+        <w:rPr>
+          <w:sz w:val="24"/>
+          <w:szCs w:val="24"/>
+        </w:rPr>
+      </w:pPr>
+      <w:r>
+        <w:rPr>
+          <w:sz w:val="24"/>
+          <w:szCs w:val="24"/>
+        </w:rPr>
+        <w:t>For instance, building an autonomous car based only on image is much harder than splitting the problem in multiple steps, some of them being solvable by using DL</w:t>
+      </w:r>
+    </w:p>
+    <w:p>
+      <w:pPr>
+        <w:rPr>
+          <w:sz w:val="24"/>
+          <w:szCs w:val="24"/>
+        </w:rPr>
+      </w:pPr>
+      <w:r>
+        <w:rPr>
+          <w:sz w:val="24"/>
+          <w:szCs w:val="24"/>
+        </w:rPr>
+        <w:drawing>
+          <wp:inline distT="0" distB="0" distL="0" distR="0" wp14:anchorId="3E01EE9E" wp14:editId="4C3FB418">
+            <wp:extent cx="5359179" cy="845674"/>
+            <wp:effectExtent l="0" t="0" r="0" b="0"/>
+            <wp:docPr id="397221697" name="Picture 1"/>
+            <wp:cNvGraphicFramePr>
+              <a:graphicFrameLocks xmlns:a="http://schemas.openxmlformats.org/drawingml/2006/main" noChangeAspect="1"/>
+            </wp:cNvGraphicFramePr>
+            <a:graphic xmlns:a="http://schemas.openxmlformats.org/drawingml/2006/main">
+              <a:graphicData uri="http://schemas.openxmlformats.org/drawingml/2006/picture">
+                <pic:pic xmlns:pic="http://schemas.openxmlformats.org/drawingml/2006/picture">
+                  <pic:nvPicPr>
+                    <pic:cNvPr id="397221697" name=""/>
+                    <pic:cNvPicPr/>
+                  </pic:nvPicPr>
+                  <pic:blipFill>
+                    <a:blip r:embed="rId13"/>
+                    <a:stretch>
+                      <a:fillRect/>
+                    </a:stretch>
+                  </pic:blipFill>
+                  <pic:spPr>
+                    <a:xfrm>
+                      <a:off x="0" y="0"/>
+                      <a:ext cx="5378645" cy="848746"/>
+                    </a:xfrm>
+                    <a:prstGeom prst="rect">
+                      <a:avLst/>
+                    </a:prstGeom>
+                  </pic:spPr>
+                </pic:pic>
+              </a:graphicData>
+            </a:graphic>
+          </wp:inline>
+        </w:drawing>
+      </w:r>
     </w:p>
     <w:p>
       <w:pPr>

</xml_diff>

<commit_message>
included the slides and learning from the asignment
</commit_message>
<xml_diff>
--- a/Course 3 - Structuring Machine Learning Projects/Week 2/Week 2 - Notes.docx
+++ b/Course 3 - Structuring Machine Learning Projects/Week 2/Week 2 - Notes.docx
@@ -836,6 +836,7 @@
       </w:pPr>
       <w:r>
         <w:rPr>
+          <w:noProof/>
           <w:sz w:val="24"/>
           <w:szCs w:val="24"/>
         </w:rPr>
@@ -900,6 +901,7 @@
       </w:pPr>
       <w:r>
         <w:rPr>
+          <w:noProof/>
           <w:sz w:val="24"/>
           <w:szCs w:val="24"/>
         </w:rPr>
@@ -949,6 +951,7 @@
       </w:pPr>
       <w:r>
         <w:rPr>
+          <w:noProof/>
           <w:sz w:val="24"/>
           <w:szCs w:val="24"/>
         </w:rPr>
@@ -1337,6 +1340,7 @@
       </w:pPr>
       <w:r>
         <w:rPr>
+          <w:noProof/>
           <w:sz w:val="24"/>
           <w:szCs w:val="24"/>
         </w:rPr>
@@ -1477,6 +1481,7 @@
       </w:pPr>
       <w:r>
         <w:rPr>
+          <w:noProof/>
           <w:sz w:val="24"/>
           <w:szCs w:val="24"/>
         </w:rPr>
@@ -1610,6 +1615,7 @@
       </w:r>
       <w:r>
         <w:rPr>
+          <w:noProof/>
           <w:sz w:val="24"/>
           <w:szCs w:val="24"/>
         </w:rPr>
@@ -1887,6 +1893,7 @@
       </w:pPr>
       <w:r>
         <w:rPr>
+          <w:noProof/>
           <w:sz w:val="24"/>
           <w:szCs w:val="24"/>
         </w:rPr>
@@ -2056,14 +2063,7 @@
           <w:sz w:val="24"/>
           <w:szCs w:val="24"/>
         </w:rPr>
-        <w:t xml:space="preserve">Let the data speak: </w:t>
-      </w:r>
-      <w:r>
-        <w:rPr>
-          <w:sz w:val="24"/>
-          <w:szCs w:val="24"/>
-        </w:rPr>
-        <w:t>A possible problem of the traditional approach is that phonemes are extracted, that perhaps do not represent the best way of generating transcripts; sometimes is better to let the NN to extract the useful features by itself</w:t>
+        <w:t>Let the data speak: A possible problem of the traditional approach is that phonemes are extracted, that perhaps do not represent the best way of generating transcripts; sometimes is better to let the NN to extract the useful features by itself</w:t>
       </w:r>
     </w:p>
     <w:p>
@@ -2181,6 +2181,7 @@
       </w:pPr>
       <w:r>
         <w:rPr>
+          <w:noProof/>
           <w:sz w:val="24"/>
           <w:szCs w:val="24"/>
         </w:rPr>
@@ -2219,6 +2220,63 @@
             </a:graphic>
           </wp:inline>
         </w:drawing>
+      </w:r>
+    </w:p>
+    <w:p>
+      <w:pPr>
+        <w:rPr>
+          <w:sz w:val="24"/>
+          <w:szCs w:val="24"/>
+        </w:rPr>
+      </w:pPr>
+    </w:p>
+    <w:p>
+      <w:pPr>
+        <w:rPr>
+          <w:b/>
+          <w:bCs/>
+          <w:sz w:val="24"/>
+          <w:szCs w:val="24"/>
+        </w:rPr>
+      </w:pPr>
+      <w:r>
+        <w:rPr>
+          <w:b/>
+          <w:bCs/>
+          <w:sz w:val="24"/>
+          <w:szCs w:val="24"/>
+        </w:rPr>
+        <w:t>Assignment</w:t>
+      </w:r>
+    </w:p>
+    <w:p>
+      <w:pPr>
+        <w:rPr>
+          <w:sz w:val="24"/>
+          <w:szCs w:val="24"/>
+        </w:rPr>
+      </w:pPr>
+      <w:r>
+        <w:rPr>
+          <w:sz w:val="24"/>
+          <w:szCs w:val="24"/>
+        </w:rPr>
+        <w:t xml:space="preserve">In the multi-task learning approach, the activation function used in the last layer is the Sigmoid </w:t>
+      </w:r>
+    </w:p>
+    <w:p>
+      <w:pPr>
+        <w:rPr>
+          <w:sz w:val="24"/>
+          <w:szCs w:val="24"/>
+        </w:rPr>
+      </w:pPr>
+      <w:r>
+        <w:rPr>
+          <w:sz w:val="24"/>
+          <w:szCs w:val="24"/>
+        </w:rPr>
+        <w:t>Synthetic images shouldn’t be added to the dev or test sets because they don’t represent our target in a completely accurate way</w:t>
       </w:r>
     </w:p>
     <w:p>

</xml_diff>